<commit_message>
updating customer additional requirments to CR and SRS doc
</commit_message>
<xml_diff>
--- a/Requirements/Customer Requirements.docx
+++ b/Requirements/Customer Requirements.docx
@@ -668,12 +668,280 @@
             <w:tcBorders>
               <w:top w:val="nil"/>
               <w:left w:val="single" w:sz="8" w:space="0" w:color="auto"/>
+              <w:bottom w:val="nil"/>
+              <w:right w:val="single" w:sz="8" w:space="0" w:color="auto"/>
+            </w:tcBorders>
+            <w:shd w:val="clear" w:color="auto" w:fill="auto"/>
+            <w:vAlign w:val="center"/>
+            <w:hideMark/>
+          </w:tcPr>
+          <w:p>
+            <w:pPr>
+              <w:spacing w:after="0" w:line="240" w:lineRule="auto"/>
+              <w:rPr>
+                <w:rFonts w:ascii="Calibri" w:eastAsia="Times New Roman" w:hAnsi="Calibri" w:cs="Calibri"/>
+                <w:b/>
+                <w:bCs/>
+                <w:color w:val="000000"/>
+                <w:sz w:val="24"/>
+                <w:szCs w:val="24"/>
+              </w:rPr>
+            </w:pPr>
+            <w:r>
+              <w:rPr>
+                <w:rFonts w:ascii="Calibri" w:eastAsia="Times New Roman" w:hAnsi="Calibri" w:cs="Calibri"/>
+                <w:b/>
+                <w:bCs/>
+                <w:color w:val="000000"/>
+                <w:sz w:val="24"/>
+                <w:szCs w:val="24"/>
+              </w:rPr>
+              <w:t>Internet Banking System</w:t>
+            </w:r>
+          </w:p>
+        </w:tc>
+        <w:tc>
+          <w:tcPr>
+            <w:tcW w:w="977" w:type="dxa"/>
+            <w:tcBorders>
+              <w:top w:val="nil"/>
+              <w:left w:val="nil"/>
+              <w:bottom w:val="nil"/>
+              <w:right w:val="single" w:sz="8" w:space="0" w:color="auto"/>
+            </w:tcBorders>
+            <w:shd w:val="clear" w:color="auto" w:fill="auto"/>
+            <w:vAlign w:val="center"/>
+            <w:hideMark/>
+          </w:tcPr>
+          <w:p>
+            <w:pPr>
+              <w:spacing w:after="0" w:line="240" w:lineRule="auto"/>
+              <w:rPr>
+                <w:rFonts w:ascii="Calibri" w:eastAsia="Times New Roman" w:hAnsi="Calibri" w:cs="Calibri"/>
+                <w:b/>
+                <w:bCs/>
+                <w:color w:val="000000"/>
+                <w:sz w:val="24"/>
+                <w:szCs w:val="24"/>
+              </w:rPr>
+            </w:pPr>
+            <w:r>
+              <w:rPr>
+                <w:rFonts w:ascii="Calibri" w:eastAsia="Times New Roman" w:hAnsi="Calibri" w:cs="Calibri"/>
+                <w:b/>
+                <w:bCs/>
+                <w:color w:val="000000"/>
+                <w:sz w:val="24"/>
+                <w:szCs w:val="24"/>
+              </w:rPr>
+              <w:t>1.0</w:t>
+            </w:r>
+          </w:p>
+        </w:tc>
+        <w:tc>
+          <w:tcPr>
+            <w:tcW w:w="1527" w:type="dxa"/>
+            <w:tcBorders>
+              <w:top w:val="nil"/>
+              <w:left w:val="nil"/>
+              <w:bottom w:val="nil"/>
+              <w:right w:val="single" w:sz="8" w:space="0" w:color="auto"/>
+            </w:tcBorders>
+            <w:shd w:val="clear" w:color="auto" w:fill="auto"/>
+            <w:vAlign w:val="center"/>
+            <w:hideMark/>
+          </w:tcPr>
+          <w:p>
+            <w:pPr>
+              <w:spacing w:after="0" w:line="240" w:lineRule="auto"/>
+              <w:rPr>
+                <w:rFonts w:ascii="Calibri" w:eastAsia="Times New Roman" w:hAnsi="Calibri" w:cs="Calibri"/>
+                <w:b/>
+                <w:bCs/>
+                <w:color w:val="000000"/>
+                <w:sz w:val="24"/>
+                <w:szCs w:val="24"/>
+              </w:rPr>
+            </w:pPr>
+            <w:r>
+              <w:rPr>
+                <w:rFonts w:ascii="Calibri" w:eastAsia="Times New Roman" w:hAnsi="Calibri" w:cs="Calibri"/>
+                <w:b/>
+                <w:bCs/>
+                <w:color w:val="000000"/>
+                <w:sz w:val="24"/>
+                <w:szCs w:val="24"/>
+              </w:rPr>
+              <w:t xml:space="preserve">Alaa Gamal </w:t>
+            </w:r>
+          </w:p>
+        </w:tc>
+        <w:tc>
+          <w:tcPr>
+            <w:tcW w:w="1260" w:type="dxa"/>
+            <w:tcBorders>
+              <w:top w:val="nil"/>
+              <w:left w:val="nil"/>
+              <w:bottom w:val="nil"/>
+              <w:right w:val="single" w:sz="8" w:space="0" w:color="auto"/>
+            </w:tcBorders>
+            <w:shd w:val="clear" w:color="auto" w:fill="auto"/>
+            <w:vAlign w:val="center"/>
+            <w:hideMark/>
+          </w:tcPr>
+          <w:p>
+            <w:pPr>
+              <w:spacing w:after="0" w:line="240" w:lineRule="auto"/>
+              <w:rPr>
+                <w:rFonts w:ascii="Calibri" w:eastAsia="Times New Roman" w:hAnsi="Calibri" w:cs="Calibri"/>
+                <w:b/>
+                <w:bCs/>
+                <w:color w:val="000000"/>
+                <w:sz w:val="24"/>
+                <w:szCs w:val="24"/>
+              </w:rPr>
+            </w:pPr>
+            <w:r>
+              <w:rPr>
+                <w:rFonts w:ascii="Calibri" w:eastAsia="Times New Roman" w:hAnsi="Calibri" w:cs="Calibri"/>
+                <w:b/>
+                <w:bCs/>
+                <w:color w:val="000000"/>
+                <w:sz w:val="24"/>
+                <w:szCs w:val="24"/>
+              </w:rPr>
+              <w:t>30-Apr-19</w:t>
+            </w:r>
+          </w:p>
+        </w:tc>
+        <w:tc>
+          <w:tcPr>
+            <w:tcW w:w="1530" w:type="dxa"/>
+            <w:tcBorders>
+              <w:top w:val="nil"/>
+              <w:left w:val="nil"/>
+              <w:bottom w:val="nil"/>
+              <w:right w:val="single" w:sz="8" w:space="0" w:color="auto"/>
+            </w:tcBorders>
+            <w:shd w:val="clear" w:color="auto" w:fill="auto"/>
+            <w:vAlign w:val="center"/>
+            <w:hideMark/>
+          </w:tcPr>
+          <w:p>
+            <w:pPr>
+              <w:spacing w:after="0" w:line="240" w:lineRule="auto"/>
+              <w:jc w:val="center"/>
+              <w:rPr>
+                <w:rFonts w:ascii="Calibri" w:eastAsia="Times New Roman" w:hAnsi="Calibri" w:cs="Calibri"/>
+                <w:b/>
+                <w:bCs/>
+                <w:color w:val="000000"/>
+                <w:sz w:val="24"/>
+                <w:szCs w:val="24"/>
+              </w:rPr>
+            </w:pPr>
+          </w:p>
+        </w:tc>
+        <w:tc>
+          <w:tcPr>
+            <w:tcW w:w="1170" w:type="dxa"/>
+            <w:tcBorders>
+              <w:top w:val="nil"/>
+              <w:left w:val="nil"/>
+              <w:bottom w:val="nil"/>
+              <w:right w:val="single" w:sz="8" w:space="0" w:color="auto"/>
+            </w:tcBorders>
+            <w:shd w:val="clear" w:color="auto" w:fill="auto"/>
+            <w:vAlign w:val="center"/>
+            <w:hideMark/>
+          </w:tcPr>
+          <w:p>
+            <w:pPr>
+              <w:spacing w:after="0" w:line="240" w:lineRule="auto"/>
+              <w:jc w:val="center"/>
+              <w:rPr>
+                <w:rFonts w:ascii="Calibri" w:eastAsia="Times New Roman" w:hAnsi="Calibri" w:cs="Calibri"/>
+                <w:b/>
+                <w:bCs/>
+                <w:color w:val="000000"/>
+                <w:sz w:val="24"/>
+                <w:szCs w:val="24"/>
+              </w:rPr>
+            </w:pPr>
+          </w:p>
+        </w:tc>
+        <w:tc>
+          <w:tcPr>
+            <w:tcW w:w="900" w:type="dxa"/>
+            <w:tcBorders>
+              <w:top w:val="nil"/>
+              <w:left w:val="nil"/>
+              <w:bottom w:val="nil"/>
+              <w:right w:val="single" w:sz="8" w:space="0" w:color="auto"/>
+            </w:tcBorders>
+            <w:shd w:val="clear" w:color="auto" w:fill="auto"/>
+            <w:vAlign w:val="center"/>
+            <w:hideMark/>
+          </w:tcPr>
+          <w:p>
+            <w:pPr>
+              <w:spacing w:after="0" w:line="240" w:lineRule="auto"/>
+              <w:jc w:val="center"/>
+              <w:rPr>
+                <w:rFonts w:ascii="Calibri" w:eastAsia="Times New Roman" w:hAnsi="Calibri" w:cs="Calibri"/>
+                <w:b/>
+                <w:bCs/>
+                <w:color w:val="000000"/>
+                <w:sz w:val="24"/>
+                <w:szCs w:val="24"/>
+              </w:rPr>
+            </w:pPr>
+          </w:p>
+        </w:tc>
+        <w:tc>
+          <w:tcPr>
+            <w:tcW w:w="1800" w:type="dxa"/>
+            <w:tcBorders>
+              <w:top w:val="nil"/>
+              <w:left w:val="nil"/>
+              <w:bottom w:val="nil"/>
+              <w:right w:val="single" w:sz="8" w:space="0" w:color="auto"/>
+            </w:tcBorders>
+            <w:shd w:val="clear" w:color="auto" w:fill="auto"/>
+            <w:vAlign w:val="center"/>
+            <w:hideMark/>
+          </w:tcPr>
+          <w:p>
+            <w:pPr>
+              <w:spacing w:after="0" w:line="240" w:lineRule="auto"/>
+              <w:jc w:val="center"/>
+              <w:rPr>
+                <w:rFonts w:ascii="Calibri" w:eastAsia="Times New Roman" w:hAnsi="Calibri" w:cs="Calibri"/>
+                <w:b/>
+                <w:bCs/>
+                <w:color w:val="000000"/>
+                <w:sz w:val="24"/>
+                <w:szCs w:val="24"/>
+              </w:rPr>
+            </w:pPr>
+          </w:p>
+        </w:tc>
+      </w:tr>
+      <w:tr>
+        <w:trPr>
+          <w:trHeight w:val="907"/>
+        </w:trPr>
+        <w:tc>
+          <w:tcPr>
+            <w:tcW w:w="1816" w:type="dxa"/>
+            <w:tcBorders>
+              <w:top w:val="nil"/>
+              <w:left w:val="single" w:sz="8" w:space="0" w:color="auto"/>
               <w:bottom w:val="single" w:sz="8" w:space="0" w:color="auto"/>
               <w:right w:val="single" w:sz="8" w:space="0" w:color="auto"/>
             </w:tcBorders>
             <w:shd w:val="clear" w:color="auto" w:fill="auto"/>
             <w:vAlign w:val="center"/>
-            <w:hideMark/>
           </w:tcPr>
           <w:p>
             <w:pPr>
@@ -711,7 +979,6 @@
             </w:tcBorders>
             <w:shd w:val="clear" w:color="auto" w:fill="auto"/>
             <w:vAlign w:val="center"/>
-            <w:hideMark/>
           </w:tcPr>
           <w:p>
             <w:pPr>
@@ -734,7 +1001,7 @@
                 <w:sz w:val="24"/>
                 <w:szCs w:val="24"/>
               </w:rPr>
-              <w:t>1.0</w:t>
+              <w:t>1.1</w:t>
             </w:r>
           </w:p>
         </w:tc>
@@ -749,7 +1016,6 @@
             </w:tcBorders>
             <w:shd w:val="clear" w:color="auto" w:fill="auto"/>
             <w:vAlign w:val="center"/>
-            <w:hideMark/>
           </w:tcPr>
           <w:p>
             <w:pPr>
@@ -772,8 +1038,21 @@
                 <w:sz w:val="24"/>
                 <w:szCs w:val="24"/>
               </w:rPr>
-              <w:t xml:space="preserve">Alaa Gamal </w:t>
-            </w:r>
+              <w:t xml:space="preserve">Khadija </w:t>
+            </w:r>
+            <w:proofErr w:type="spellStart"/>
+            <w:r>
+              <w:rPr>
+                <w:rFonts w:ascii="Calibri" w:eastAsia="Times New Roman" w:hAnsi="Calibri" w:cs="Calibri"/>
+                <w:b/>
+                <w:bCs/>
+                <w:color w:val="000000"/>
+                <w:sz w:val="24"/>
+                <w:szCs w:val="24"/>
+              </w:rPr>
+              <w:t>mostafa</w:t>
+            </w:r>
+            <w:proofErr w:type="spellEnd"/>
           </w:p>
         </w:tc>
         <w:tc>
@@ -787,7 +1066,6 @@
             </w:tcBorders>
             <w:shd w:val="clear" w:color="auto" w:fill="auto"/>
             <w:vAlign w:val="center"/>
-            <w:hideMark/>
           </w:tcPr>
           <w:p>
             <w:pPr>
@@ -810,7 +1088,7 @@
                 <w:sz w:val="24"/>
                 <w:szCs w:val="24"/>
               </w:rPr>
-              <w:t>30-Apr-19</w:t>
+              <w:t>09-May-19</w:t>
             </w:r>
           </w:p>
         </w:tc>
@@ -825,7 +1103,6 @@
             </w:tcBorders>
             <w:shd w:val="clear" w:color="auto" w:fill="auto"/>
             <w:vAlign w:val="center"/>
-            <w:hideMark/>
           </w:tcPr>
           <w:p>
             <w:pPr>
@@ -853,7 +1130,6 @@
             </w:tcBorders>
             <w:shd w:val="clear" w:color="auto" w:fill="auto"/>
             <w:vAlign w:val="center"/>
-            <w:hideMark/>
           </w:tcPr>
           <w:p>
             <w:pPr>
@@ -881,7 +1157,6 @@
             </w:tcBorders>
             <w:shd w:val="clear" w:color="auto" w:fill="auto"/>
             <w:vAlign w:val="center"/>
-            <w:hideMark/>
           </w:tcPr>
           <w:p>
             <w:pPr>
@@ -909,7 +1184,6 @@
             </w:tcBorders>
             <w:shd w:val="clear" w:color="auto" w:fill="auto"/>
             <w:vAlign w:val="center"/>
-            <w:hideMark/>
           </w:tcPr>
           <w:p>
             <w:pPr>
@@ -938,8 +1212,6 @@
           <w:szCs w:val="36"/>
         </w:rPr>
       </w:pPr>
-      <w:bookmarkStart w:id="0" w:name="_GoBack"/>
-      <w:bookmarkEnd w:id="0"/>
     </w:p>
     <w:p>
       <w:pPr>
@@ -1821,9 +2093,9 @@
           <w:u w:val="single"/>
         </w:rPr>
       </w:pPr>
-      <w:bookmarkStart w:id="1" w:name="_Toc77487621"/>
-      <w:bookmarkStart w:id="2" w:name="_Toc7578265"/>
-      <w:bookmarkStart w:id="3" w:name="_Toc7579128"/>
+      <w:bookmarkStart w:id="0" w:name="_Toc77487621"/>
+      <w:bookmarkStart w:id="1" w:name="_Toc7578265"/>
+      <w:bookmarkStart w:id="2" w:name="_Toc7579128"/>
       <w:r>
         <w:rPr>
           <w:rFonts w:asciiTheme="minorHAnsi" w:hAnsiTheme="minorHAnsi" w:cstheme="minorHAnsi"/>
@@ -1835,9 +2107,9 @@
         </w:rPr>
         <w:t>Introduction</w:t>
       </w:r>
+      <w:bookmarkEnd w:id="0"/>
       <w:bookmarkEnd w:id="1"/>
       <w:bookmarkEnd w:id="2"/>
-      <w:bookmarkEnd w:id="3"/>
     </w:p>
     <w:p>
       <w:pPr>
@@ -1849,9 +2121,9 @@
           <w:iCs/>
         </w:rPr>
       </w:pPr>
-      <w:bookmarkStart w:id="4" w:name="_Toc44676293"/>
-      <w:bookmarkStart w:id="5" w:name="_Toc61315199"/>
-      <w:bookmarkStart w:id="6" w:name="_Toc77487622"/>
+      <w:bookmarkStart w:id="3" w:name="_Toc44676293"/>
+      <w:bookmarkStart w:id="4" w:name="_Toc61315199"/>
+      <w:bookmarkStart w:id="5" w:name="_Toc77487622"/>
       <w:r>
         <w:rPr>
           <w:rFonts w:ascii="Calibri" w:hAnsi="Calibri" w:cs="Calibri"/>
@@ -1860,8 +2132,8 @@
         </w:rPr>
         <w:t xml:space="preserve">        </w:t>
       </w:r>
-      <w:bookmarkStart w:id="7" w:name="_Toc7578266"/>
-      <w:bookmarkStart w:id="8" w:name="_Toc7579129"/>
+      <w:bookmarkStart w:id="6" w:name="_Toc7578266"/>
+      <w:bookmarkStart w:id="7" w:name="_Toc7579129"/>
       <w:r>
         <w:rPr>
           <w:rFonts w:ascii="Calibri" w:hAnsi="Calibri" w:cs="Calibri"/>
@@ -1870,8 +2142,8 @@
         </w:rPr>
         <w:t xml:space="preserve">1.1. </w:t>
       </w:r>
+      <w:bookmarkEnd w:id="3"/>
       <w:bookmarkEnd w:id="4"/>
-      <w:bookmarkEnd w:id="5"/>
       <w:r>
         <w:rPr>
           <w:rFonts w:ascii="Calibri" w:hAnsi="Calibri" w:cs="Calibri"/>
@@ -1880,9 +2152,9 @@
         </w:rPr>
         <w:t>Purpose</w:t>
       </w:r>
+      <w:bookmarkEnd w:id="5"/>
       <w:bookmarkEnd w:id="6"/>
       <w:bookmarkEnd w:id="7"/>
-      <w:bookmarkEnd w:id="8"/>
     </w:p>
     <w:p>
       <w:pPr>
@@ -1970,7 +2242,7 @@
           <w:u w:val="single"/>
         </w:rPr>
       </w:pPr>
-      <w:bookmarkStart w:id="9" w:name="_Toc7579130"/>
+      <w:bookmarkStart w:id="8" w:name="_Toc7579130"/>
       <w:r>
         <w:rPr>
           <w:rFonts w:asciiTheme="minorHAnsi" w:hAnsiTheme="minorHAnsi" w:cstheme="minorHAnsi"/>
@@ -1982,7 +2254,7 @@
         </w:rPr>
         <w:t>Description :</w:t>
       </w:r>
-      <w:bookmarkEnd w:id="9"/>
+      <w:bookmarkEnd w:id="8"/>
     </w:p>
     <w:p>
       <w:pPr>
@@ -1991,17 +2263,17 @@
         <w:ind w:left="1080"/>
         <w:outlineLvl w:val="0"/>
       </w:pPr>
-      <w:bookmarkStart w:id="10" w:name="_Toc7574938"/>
-      <w:bookmarkStart w:id="11" w:name="_Toc7575071"/>
-      <w:bookmarkStart w:id="12" w:name="_Toc7575144"/>
-      <w:bookmarkStart w:id="13" w:name="_Toc7579131"/>
+      <w:bookmarkStart w:id="9" w:name="_Toc7574938"/>
+      <w:bookmarkStart w:id="10" w:name="_Toc7575071"/>
+      <w:bookmarkStart w:id="11" w:name="_Toc7575144"/>
+      <w:bookmarkStart w:id="12" w:name="_Toc7579131"/>
       <w:r>
         <w:t>This web Portal will serve as an interface for all the banking services where the client can easily access his account/s, perform inter account transactions and to inquire about the previous transactions.</w:t>
       </w:r>
+      <w:bookmarkEnd w:id="9"/>
       <w:bookmarkEnd w:id="10"/>
       <w:bookmarkEnd w:id="11"/>
       <w:bookmarkEnd w:id="12"/>
-      <w:bookmarkEnd w:id="13"/>
     </w:p>
     <w:p>
       <w:pPr>
@@ -2035,7 +2307,7 @@
           <w:u w:val="single"/>
         </w:rPr>
       </w:pPr>
-      <w:bookmarkStart w:id="14" w:name="_Toc7579132"/>
+      <w:bookmarkStart w:id="13" w:name="_Toc7579132"/>
       <w:r>
         <w:rPr>
           <w:rFonts w:asciiTheme="minorHAnsi" w:hAnsiTheme="minorHAnsi" w:cstheme="minorHAnsi"/>
@@ -2047,7 +2319,7 @@
         </w:rPr>
         <w:t>Features:</w:t>
       </w:r>
-      <w:bookmarkEnd w:id="14"/>
+      <w:bookmarkEnd w:id="13"/>
     </w:p>
     <w:tbl>
       <w:tblPr>
@@ -2116,17 +2388,17 @@
             <w:pPr>
               <w:outlineLvl w:val="0"/>
             </w:pPr>
-            <w:bookmarkStart w:id="15" w:name="_Toc7574940"/>
-            <w:bookmarkStart w:id="16" w:name="_Toc7575073"/>
-            <w:bookmarkStart w:id="17" w:name="_Toc7575146"/>
-            <w:bookmarkStart w:id="18" w:name="_Toc7579133"/>
+            <w:bookmarkStart w:id="14" w:name="_Toc7574940"/>
+            <w:bookmarkStart w:id="15" w:name="_Toc7575073"/>
+            <w:bookmarkStart w:id="16" w:name="_Toc7575146"/>
+            <w:bookmarkStart w:id="17" w:name="_Toc7579133"/>
             <w:r>
               <w:t>The client can register a new account</w:t>
             </w:r>
+            <w:bookmarkEnd w:id="14"/>
             <w:bookmarkEnd w:id="15"/>
             <w:bookmarkEnd w:id="16"/>
             <w:bookmarkEnd w:id="17"/>
-            <w:bookmarkEnd w:id="18"/>
             <w:r>
               <w:t xml:space="preserve">. </w:t>
             </w:r>
@@ -2164,17 +2436,17 @@
             <w:pPr>
               <w:outlineLvl w:val="0"/>
             </w:pPr>
-            <w:bookmarkStart w:id="19" w:name="_Toc7574941"/>
-            <w:bookmarkStart w:id="20" w:name="_Toc7575074"/>
-            <w:bookmarkStart w:id="21" w:name="_Toc7575147"/>
-            <w:bookmarkStart w:id="22" w:name="_Toc7579134"/>
+            <w:bookmarkStart w:id="18" w:name="_Toc7574941"/>
+            <w:bookmarkStart w:id="19" w:name="_Toc7575074"/>
+            <w:bookmarkStart w:id="20" w:name="_Toc7575147"/>
+            <w:bookmarkStart w:id="21" w:name="_Toc7579134"/>
             <w:r>
               <w:t>The client can login to the system using a secure login</w:t>
             </w:r>
+            <w:bookmarkEnd w:id="18"/>
             <w:bookmarkEnd w:id="19"/>
             <w:bookmarkEnd w:id="20"/>
             <w:bookmarkEnd w:id="21"/>
-            <w:bookmarkEnd w:id="22"/>
             <w:r>
               <w:t xml:space="preserve">. </w:t>
             </w:r>
@@ -2212,17 +2484,17 @@
             <w:pPr>
               <w:outlineLvl w:val="0"/>
             </w:pPr>
-            <w:bookmarkStart w:id="23" w:name="_Toc7574942"/>
-            <w:bookmarkStart w:id="24" w:name="_Toc7575075"/>
-            <w:bookmarkStart w:id="25" w:name="_Toc7575148"/>
-            <w:bookmarkStart w:id="26" w:name="_Toc7579135"/>
+            <w:bookmarkStart w:id="22" w:name="_Toc7574942"/>
+            <w:bookmarkStart w:id="23" w:name="_Toc7575075"/>
+            <w:bookmarkStart w:id="24" w:name="_Toc7575148"/>
+            <w:bookmarkStart w:id="25" w:name="_Toc7579135"/>
             <w:r>
               <w:t>The client should have a direct access to his/her different accounts where he can view a history of previous transactions</w:t>
             </w:r>
+            <w:bookmarkEnd w:id="22"/>
             <w:bookmarkEnd w:id="23"/>
             <w:bookmarkEnd w:id="24"/>
             <w:bookmarkEnd w:id="25"/>
-            <w:bookmarkEnd w:id="26"/>
             <w:r>
               <w:t>.</w:t>
             </w:r>
@@ -2260,17 +2532,185 @@
             <w:pPr>
               <w:outlineLvl w:val="0"/>
             </w:pPr>
-            <w:bookmarkStart w:id="27" w:name="_Toc7574943"/>
-            <w:bookmarkStart w:id="28" w:name="_Toc7575076"/>
-            <w:bookmarkStart w:id="29" w:name="_Toc7575149"/>
-            <w:bookmarkStart w:id="30" w:name="_Toc7579136"/>
+            <w:bookmarkStart w:id="26" w:name="_Toc7574943"/>
+            <w:bookmarkStart w:id="27" w:name="_Toc7575076"/>
+            <w:bookmarkStart w:id="28" w:name="_Toc7575149"/>
+            <w:bookmarkStart w:id="29" w:name="_Toc7579136"/>
             <w:r>
               <w:t>The client should have the ability to perform transaction between different accounts.</w:t>
             </w:r>
+            <w:bookmarkEnd w:id="26"/>
             <w:bookmarkEnd w:id="27"/>
             <w:bookmarkEnd w:id="28"/>
             <w:bookmarkEnd w:id="29"/>
-            <w:bookmarkEnd w:id="30"/>
+          </w:p>
+        </w:tc>
+      </w:tr>
+      <w:tr>
+        <w:tc>
+          <w:tcPr>
+            <w:tcW w:w="1844" w:type="dxa"/>
+          </w:tcPr>
+          <w:p>
+            <w:pPr>
+              <w:pStyle w:val="ListParagraph"/>
+              <w:ind w:left="0"/>
+              <w:outlineLvl w:val="0"/>
+            </w:pPr>
+            <w:r>
+              <w:t>Bank_Sys_CR_005</w:t>
+            </w:r>
+          </w:p>
+        </w:tc>
+        <w:tc>
+          <w:tcPr>
+            <w:tcW w:w="6066" w:type="dxa"/>
+          </w:tcPr>
+          <w:p>
+            <w:pPr>
+              <w:outlineLvl w:val="0"/>
+            </w:pPr>
+            <w:r>
+              <w:t>The client shall have button with title accounts in all pages, so he can back to his accounts page from any page.</w:t>
+            </w:r>
+          </w:p>
+        </w:tc>
+      </w:tr>
+      <w:tr>
+        <w:tc>
+          <w:tcPr>
+            <w:tcW w:w="1844" w:type="dxa"/>
+          </w:tcPr>
+          <w:p>
+            <w:pPr>
+              <w:pStyle w:val="ListParagraph"/>
+              <w:ind w:left="0"/>
+              <w:outlineLvl w:val="0"/>
+            </w:pPr>
+            <w:r>
+              <w:t>Bank_Sys_CR_006</w:t>
+            </w:r>
+          </w:p>
+        </w:tc>
+        <w:tc>
+          <w:tcPr>
+            <w:tcW w:w="6066" w:type="dxa"/>
+          </w:tcPr>
+          <w:p>
+            <w:pPr>
+              <w:outlineLvl w:val="0"/>
+            </w:pPr>
+            <w:r>
+              <w:t>Any popup message shall be in the form of pop up with close icon and button with title ok.</w:t>
+            </w:r>
+          </w:p>
+        </w:tc>
+      </w:tr>
+      <w:tr>
+        <w:tc>
+          <w:tcPr>
+            <w:tcW w:w="1844" w:type="dxa"/>
+          </w:tcPr>
+          <w:p>
+            <w:pPr>
+              <w:pStyle w:val="ListParagraph"/>
+              <w:ind w:left="0"/>
+              <w:outlineLvl w:val="0"/>
+            </w:pPr>
+            <w:r>
+              <w:t>Bank_Sys_CR_00</w:t>
+            </w:r>
+            <w:r>
+              <w:t>7</w:t>
+            </w:r>
+          </w:p>
+        </w:tc>
+        <w:tc>
+          <w:tcPr>
+            <w:tcW w:w="6066" w:type="dxa"/>
+          </w:tcPr>
+          <w:p>
+            <w:pPr>
+              <w:outlineLvl w:val="0"/>
+            </w:pPr>
+            <w:r>
+              <w:t>Login page shall have button with title login and register in the form of hyper link.</w:t>
+            </w:r>
+          </w:p>
+        </w:tc>
+      </w:tr>
+      <w:tr>
+        <w:tc>
+          <w:tcPr>
+            <w:tcW w:w="1844" w:type="dxa"/>
+          </w:tcPr>
+          <w:p>
+            <w:pPr>
+              <w:pStyle w:val="ListParagraph"/>
+              <w:ind w:left="0"/>
+              <w:outlineLvl w:val="0"/>
+            </w:pPr>
+            <w:r>
+              <w:t>Bank_Sys_CR_00</w:t>
+            </w:r>
+            <w:r>
+              <w:t>8</w:t>
+            </w:r>
+          </w:p>
+        </w:tc>
+        <w:tc>
+          <w:tcPr>
+            <w:tcW w:w="6066" w:type="dxa"/>
+          </w:tcPr>
+          <w:p>
+            <w:pPr>
+              <w:outlineLvl w:val="0"/>
+            </w:pPr>
+            <w:r>
+              <w:t>Register</w:t>
+            </w:r>
+            <w:r>
+              <w:t xml:space="preserve"> page shall have button with title register and </w:t>
+            </w:r>
+            <w:r>
+              <w:t>login</w:t>
+            </w:r>
+            <w:r>
+              <w:t xml:space="preserve"> in the form of hyper link.</w:t>
+            </w:r>
+          </w:p>
+        </w:tc>
+      </w:tr>
+      <w:tr>
+        <w:tc>
+          <w:tcPr>
+            <w:tcW w:w="1844" w:type="dxa"/>
+          </w:tcPr>
+          <w:p>
+            <w:pPr>
+              <w:pStyle w:val="ListParagraph"/>
+              <w:ind w:left="0"/>
+              <w:outlineLvl w:val="0"/>
+            </w:pPr>
+            <w:r>
+              <w:t>Bank_Sys_CR_00</w:t>
+            </w:r>
+            <w:r>
+              <w:t>9</w:t>
+            </w:r>
+          </w:p>
+        </w:tc>
+        <w:tc>
+          <w:tcPr>
+            <w:tcW w:w="6066" w:type="dxa"/>
+          </w:tcPr>
+          <w:p>
+            <w:pPr>
+              <w:outlineLvl w:val="0"/>
+            </w:pPr>
+            <w:r>
+              <w:t>Customer main page shall have button with title show details to be redirected to account page and other button with title previous transaction to be redirected to previous transactions page.</w:t>
+            </w:r>
           </w:p>
         </w:tc>
       </w:tr>
@@ -2296,6 +2736,8 @@
         <w:ind w:left="1440"/>
         <w:outlineLvl w:val="0"/>
       </w:pPr>
+      <w:bookmarkStart w:id="30" w:name="_GoBack"/>
+      <w:bookmarkEnd w:id="30"/>
     </w:p>
     <w:p>
       <w:pPr>
@@ -2552,7 +2994,7 @@
           <w:rPr>
             <w:noProof/>
           </w:rPr>
-          <w:t>1</w:t>
+          <w:t>4</w:t>
         </w:r>
         <w:r>
           <w:rPr>
@@ -2598,7 +3040,7 @@
 
 <file path=word/numbering.xml><?xml version="1.0" encoding="utf-8"?>
 <w:numbering xmlns:wpc="http://schemas.microsoft.com/office/word/2010/wordprocessingCanvas" xmlns:mc="http://schemas.openxmlformats.org/markup-compatibility/2006" xmlns:o="urn:schemas-microsoft-com:office:office" xmlns:r="http://schemas.openxmlformats.org/officeDocument/2006/relationships" xmlns:m="http://schemas.openxmlformats.org/officeDocument/2006/math" xmlns:v="urn:schemas-microsoft-com:vml" xmlns:wp14="http://schemas.microsoft.com/office/word/2010/wordprocessingDrawing" xmlns:wp="http://schemas.openxmlformats.org/drawingml/2006/wordprocessingDrawing" xmlns:w10="urn:schemas-microsoft-com:office:word" xmlns:w="http://schemas.openxmlformats.org/wordprocessingml/2006/main" xmlns:w14="http://schemas.microsoft.com/office/word/2010/wordml" xmlns:w15="http://schemas.microsoft.com/office/word/2012/wordml" xmlns:wpg="http://schemas.microsoft.com/office/word/2010/wordprocessingGroup" xmlns:wpi="http://schemas.microsoft.com/office/word/2010/wordprocessingInk" xmlns:wne="http://schemas.microsoft.com/office/word/2006/wordml" xmlns:wps="http://schemas.microsoft.com/office/word/2010/wordprocessingShape" mc:Ignorable="w14 w15 wp14">
-  <w:abstractNum w:abstractNumId="0" w15:restartNumberingAfterBreak="0">
+  <w:abstractNum w:abstractNumId="0">
     <w:nsid w:val="177340B3"/>
     <w:multiLevelType w:val="multilevel"/>
     <w:tmpl w:val="A7504280"/>
@@ -2711,7 +3153,7 @@
       </w:rPr>
     </w:lvl>
   </w:abstractNum>
-  <w:abstractNum w:abstractNumId="1" w15:restartNumberingAfterBreak="0">
+  <w:abstractNum w:abstractNumId="1">
     <w:nsid w:val="188F5F44"/>
     <w:multiLevelType w:val="multilevel"/>
     <w:tmpl w:val="28B29C88"/>
@@ -2824,7 +3266,7 @@
       </w:rPr>
     </w:lvl>
   </w:abstractNum>
-  <w:abstractNum w:abstractNumId="2" w15:restartNumberingAfterBreak="0">
+  <w:abstractNum w:abstractNumId="2">
     <w:nsid w:val="32CE4CC6"/>
     <w:multiLevelType w:val="multilevel"/>
     <w:tmpl w:val="28B29C88"/>
@@ -2937,7 +3379,7 @@
       </w:rPr>
     </w:lvl>
   </w:abstractNum>
-  <w:abstractNum w:abstractNumId="3" w15:restartNumberingAfterBreak="0">
+  <w:abstractNum w:abstractNumId="3">
     <w:nsid w:val="471D7674"/>
     <w:multiLevelType w:val="multilevel"/>
     <w:tmpl w:val="365E11B6"/>
@@ -3055,7 +3497,7 @@
       </w:rPr>
     </w:lvl>
   </w:abstractNum>
-  <w:abstractNum w:abstractNumId="4" w15:restartNumberingAfterBreak="0">
+  <w:abstractNum w:abstractNumId="4">
     <w:nsid w:val="5AAF4288"/>
     <w:multiLevelType w:val="multilevel"/>
     <w:tmpl w:val="546E6976"/>
@@ -3168,7 +3610,7 @@
       </w:rPr>
     </w:lvl>
   </w:abstractNum>
-  <w:abstractNum w:abstractNumId="5" w15:restartNumberingAfterBreak="0">
+  <w:abstractNum w:abstractNumId="5">
     <w:nsid w:val="5B5A625B"/>
     <w:multiLevelType w:val="multilevel"/>
     <w:tmpl w:val="28B29C88"/>
@@ -3281,7 +3723,7 @@
       </w:rPr>
     </w:lvl>
   </w:abstractNum>
-  <w:abstractNum w:abstractNumId="6" w15:restartNumberingAfterBreak="0">
+  <w:abstractNum w:abstractNumId="6">
     <w:nsid w:val="64E73C54"/>
     <w:multiLevelType w:val="multilevel"/>
     <w:tmpl w:val="365E11B6"/>
@@ -3399,7 +3841,7 @@
       </w:rPr>
     </w:lvl>
   </w:abstractNum>
-  <w:abstractNum w:abstractNumId="7" w15:restartNumberingAfterBreak="0">
+  <w:abstractNum w:abstractNumId="7">
     <w:nsid w:val="652F7732"/>
     <w:multiLevelType w:val="multilevel"/>
     <w:tmpl w:val="28B29C88"/>
@@ -3512,7 +3954,7 @@
       </w:rPr>
     </w:lvl>
   </w:abstractNum>
-  <w:abstractNum w:abstractNumId="8" w15:restartNumberingAfterBreak="0">
+  <w:abstractNum w:abstractNumId="8">
     <w:nsid w:val="6F990570"/>
     <w:multiLevelType w:val="multilevel"/>
     <w:tmpl w:val="ADBC7312"/>
@@ -3625,7 +4067,7 @@
       </w:rPr>
     </w:lvl>
   </w:abstractNum>
-  <w:abstractNum w:abstractNumId="9" w15:restartNumberingAfterBreak="0">
+  <w:abstractNum w:abstractNumId="9">
     <w:nsid w:val="6FAF6EFF"/>
     <w:multiLevelType w:val="multilevel"/>
     <w:tmpl w:val="0409001F"/>
@@ -4258,6 +4700,7 @@
       <w:spacing w:after="0" w:line="240" w:lineRule="auto"/>
     </w:pPr>
     <w:tblPr>
+      <w:tblInd w:w="0" w:type="dxa"/>
       <w:tblBorders>
         <w:top w:val="single" w:sz="4" w:space="0" w:color="auto"/>
         <w:left w:val="single" w:sz="4" w:space="0" w:color="auto"/>
@@ -4266,6 +4709,12 @@
         <w:insideH w:val="single" w:sz="4" w:space="0" w:color="auto"/>
         <w:insideV w:val="single" w:sz="4" w:space="0" w:color="auto"/>
       </w:tblBorders>
+      <w:tblCellMar>
+        <w:top w:w="0" w:type="dxa"/>
+        <w:left w:w="108" w:type="dxa"/>
+        <w:bottom w:w="0" w:type="dxa"/>
+        <w:right w:w="108" w:type="dxa"/>
+      </w:tblCellMar>
     </w:tblPr>
   </w:style>
   <w:style w:type="character" w:customStyle="1" w:styleId="Heading1Char">
@@ -4622,7 +5071,7 @@
 </file>
 
 <file path=customXml/itemProps1.xml><?xml version="1.0" encoding="utf-8"?>
-<ds:datastoreItem xmlns:ds="http://schemas.openxmlformats.org/officeDocument/2006/customXml" ds:itemID="{7E78FADF-636B-4754-BAA8-78B6E300F711}">
+<ds:datastoreItem xmlns:ds="http://schemas.openxmlformats.org/officeDocument/2006/customXml" ds:itemID="{0C71CAAD-5CB5-41BC-904E-697EEED0C880}">
   <ds:schemaRefs>
     <ds:schemaRef ds:uri="http://schemas.openxmlformats.org/officeDocument/2006/bibliography"/>
   </ds:schemaRefs>

</xml_diff>

<commit_message>
update srs after modifying siq and cr ids
</commit_message>
<xml_diff>
--- a/Requirements/Customer Requirements.docx
+++ b/Requirements/Customer Requirements.docx
@@ -2546,174 +2546,6 @@
           </w:p>
         </w:tc>
       </w:tr>
-      <w:tr>
-        <w:tc>
-          <w:tcPr>
-            <w:tcW w:w="1844" w:type="dxa"/>
-          </w:tcPr>
-          <w:p>
-            <w:pPr>
-              <w:pStyle w:val="ListParagraph"/>
-              <w:ind w:left="0"/>
-              <w:outlineLvl w:val="0"/>
-            </w:pPr>
-            <w:r>
-              <w:t>Bank_Sys_CR_005</w:t>
-            </w:r>
-          </w:p>
-        </w:tc>
-        <w:tc>
-          <w:tcPr>
-            <w:tcW w:w="6066" w:type="dxa"/>
-          </w:tcPr>
-          <w:p>
-            <w:pPr>
-              <w:outlineLvl w:val="0"/>
-            </w:pPr>
-            <w:r>
-              <w:t>The client shall have button with title accounts in all pages, so he can back to his accounts page from any page.</w:t>
-            </w:r>
-          </w:p>
-        </w:tc>
-      </w:tr>
-      <w:tr>
-        <w:tc>
-          <w:tcPr>
-            <w:tcW w:w="1844" w:type="dxa"/>
-          </w:tcPr>
-          <w:p>
-            <w:pPr>
-              <w:pStyle w:val="ListParagraph"/>
-              <w:ind w:left="0"/>
-              <w:outlineLvl w:val="0"/>
-            </w:pPr>
-            <w:r>
-              <w:t>Bank_Sys_CR_006</w:t>
-            </w:r>
-          </w:p>
-        </w:tc>
-        <w:tc>
-          <w:tcPr>
-            <w:tcW w:w="6066" w:type="dxa"/>
-          </w:tcPr>
-          <w:p>
-            <w:pPr>
-              <w:outlineLvl w:val="0"/>
-            </w:pPr>
-            <w:r>
-              <w:t>Any popup message shall be in the form of pop up with close icon and button with title ok.</w:t>
-            </w:r>
-          </w:p>
-        </w:tc>
-      </w:tr>
-      <w:tr>
-        <w:tc>
-          <w:tcPr>
-            <w:tcW w:w="1844" w:type="dxa"/>
-          </w:tcPr>
-          <w:p>
-            <w:pPr>
-              <w:pStyle w:val="ListParagraph"/>
-              <w:ind w:left="0"/>
-              <w:outlineLvl w:val="0"/>
-            </w:pPr>
-            <w:r>
-              <w:t>Bank_Sys_CR_00</w:t>
-            </w:r>
-            <w:r>
-              <w:t>7</w:t>
-            </w:r>
-          </w:p>
-        </w:tc>
-        <w:tc>
-          <w:tcPr>
-            <w:tcW w:w="6066" w:type="dxa"/>
-          </w:tcPr>
-          <w:p>
-            <w:pPr>
-              <w:outlineLvl w:val="0"/>
-            </w:pPr>
-            <w:r>
-              <w:t>Login page shall have button with title login and register in the form of hyper link.</w:t>
-            </w:r>
-          </w:p>
-        </w:tc>
-      </w:tr>
-      <w:tr>
-        <w:tc>
-          <w:tcPr>
-            <w:tcW w:w="1844" w:type="dxa"/>
-          </w:tcPr>
-          <w:p>
-            <w:pPr>
-              <w:pStyle w:val="ListParagraph"/>
-              <w:ind w:left="0"/>
-              <w:outlineLvl w:val="0"/>
-            </w:pPr>
-            <w:r>
-              <w:t>Bank_Sys_CR_00</w:t>
-            </w:r>
-            <w:r>
-              <w:t>8</w:t>
-            </w:r>
-          </w:p>
-        </w:tc>
-        <w:tc>
-          <w:tcPr>
-            <w:tcW w:w="6066" w:type="dxa"/>
-          </w:tcPr>
-          <w:p>
-            <w:pPr>
-              <w:outlineLvl w:val="0"/>
-            </w:pPr>
-            <w:r>
-              <w:t>Register</w:t>
-            </w:r>
-            <w:r>
-              <w:t xml:space="preserve"> page shall have button with title register and </w:t>
-            </w:r>
-            <w:r>
-              <w:t>login</w:t>
-            </w:r>
-            <w:r>
-              <w:t xml:space="preserve"> in the form of hyper link.</w:t>
-            </w:r>
-          </w:p>
-        </w:tc>
-      </w:tr>
-      <w:tr>
-        <w:tc>
-          <w:tcPr>
-            <w:tcW w:w="1844" w:type="dxa"/>
-          </w:tcPr>
-          <w:p>
-            <w:pPr>
-              <w:pStyle w:val="ListParagraph"/>
-              <w:ind w:left="0"/>
-              <w:outlineLvl w:val="0"/>
-            </w:pPr>
-            <w:r>
-              <w:t>Bank_Sys_CR_00</w:t>
-            </w:r>
-            <w:r>
-              <w:t>9</w:t>
-            </w:r>
-          </w:p>
-        </w:tc>
-        <w:tc>
-          <w:tcPr>
-            <w:tcW w:w="6066" w:type="dxa"/>
-          </w:tcPr>
-          <w:p>
-            <w:pPr>
-              <w:outlineLvl w:val="0"/>
-            </w:pPr>
-            <w:r>
-              <w:t>Customer main page shall have button with title show details to be redirected to account page and other button with title previous transaction to be redirected to previous transactions page.</w:t>
-            </w:r>
-          </w:p>
-        </w:tc>
-      </w:tr>
     </w:tbl>
     <w:p>
       <w:pPr>
@@ -2736,8 +2568,6 @@
         <w:ind w:left="1440"/>
         <w:outlineLvl w:val="0"/>
       </w:pPr>
-      <w:bookmarkStart w:id="30" w:name="_GoBack"/>
-      <w:bookmarkEnd w:id="30"/>
     </w:p>
     <w:p>
       <w:pPr>
@@ -2756,7 +2586,7 @@
           <w:u w:val="single"/>
         </w:rPr>
       </w:pPr>
-      <w:bookmarkStart w:id="31" w:name="_Toc7579137"/>
+      <w:bookmarkStart w:id="30" w:name="_Toc7579137"/>
       <w:r>
         <w:rPr>
           <w:rFonts w:asciiTheme="minorHAnsi" w:hAnsiTheme="minorHAnsi" w:cstheme="minorHAnsi"/>
@@ -2768,7 +2598,7 @@
         </w:rPr>
         <w:t>Constrains:</w:t>
       </w:r>
-      <w:bookmarkEnd w:id="31"/>
+      <w:bookmarkEnd w:id="30"/>
     </w:p>
     <w:p>
       <w:pPr>
@@ -2780,15 +2610,15 @@
         <w:spacing w:after="0"/>
         <w:outlineLvl w:val="0"/>
       </w:pPr>
-      <w:bookmarkStart w:id="32" w:name="_Toc7575078"/>
-      <w:bookmarkStart w:id="33" w:name="_Toc7575151"/>
-      <w:bookmarkStart w:id="34" w:name="_Toc7579138"/>
+      <w:bookmarkStart w:id="31" w:name="_Toc7575078"/>
+      <w:bookmarkStart w:id="32" w:name="_Toc7575151"/>
+      <w:bookmarkStart w:id="33" w:name="_Toc7579138"/>
       <w:r>
         <w:t>Web-Based system/PC based</w:t>
       </w:r>
+      <w:bookmarkEnd w:id="31"/>
       <w:bookmarkEnd w:id="32"/>
       <w:bookmarkEnd w:id="33"/>
-      <w:bookmarkEnd w:id="34"/>
     </w:p>
     <w:p>
       <w:pPr>
@@ -2800,15 +2630,15 @@
         <w:spacing w:after="0"/>
         <w:outlineLvl w:val="0"/>
       </w:pPr>
-      <w:bookmarkStart w:id="35" w:name="_Toc7575079"/>
-      <w:bookmarkStart w:id="36" w:name="_Toc7575152"/>
-      <w:bookmarkStart w:id="37" w:name="_Toc7579139"/>
+      <w:bookmarkStart w:id="34" w:name="_Toc7575079"/>
+      <w:bookmarkStart w:id="35" w:name="_Toc7575152"/>
+      <w:bookmarkStart w:id="36" w:name="_Toc7579139"/>
       <w:r>
         <w:t>Unique user IDs</w:t>
       </w:r>
+      <w:bookmarkEnd w:id="34"/>
       <w:bookmarkEnd w:id="35"/>
       <w:bookmarkEnd w:id="36"/>
-      <w:bookmarkEnd w:id="37"/>
     </w:p>
     <w:p>
       <w:pPr>
@@ -2820,15 +2650,15 @@
         <w:spacing w:after="0"/>
         <w:outlineLvl w:val="0"/>
       </w:pPr>
-      <w:bookmarkStart w:id="38" w:name="_Toc7575080"/>
-      <w:bookmarkStart w:id="39" w:name="_Toc7575153"/>
-      <w:bookmarkStart w:id="40" w:name="_Toc7579140"/>
+      <w:bookmarkStart w:id="37" w:name="_Toc7575080"/>
+      <w:bookmarkStart w:id="38" w:name="_Toc7575153"/>
+      <w:bookmarkStart w:id="39" w:name="_Toc7579140"/>
       <w:r>
         <w:t>Admin features needed</w:t>
       </w:r>
+      <w:bookmarkEnd w:id="37"/>
       <w:bookmarkEnd w:id="38"/>
       <w:bookmarkEnd w:id="39"/>
-      <w:bookmarkEnd w:id="40"/>
     </w:p>
     <w:p>
       <w:pPr>
@@ -2855,7 +2685,7 @@
           <w:u w:val="single"/>
         </w:rPr>
       </w:pPr>
-      <w:bookmarkStart w:id="41" w:name="_Toc7579141"/>
+      <w:bookmarkStart w:id="40" w:name="_Toc7579141"/>
       <w:r>
         <w:rPr>
           <w:rFonts w:asciiTheme="minorHAnsi" w:hAnsiTheme="minorHAnsi" w:cstheme="minorHAnsi"/>
@@ -2867,6 +2697,8 @@
         </w:rPr>
         <w:t>User Categories</w:t>
       </w:r>
+      <w:bookmarkStart w:id="41" w:name="_GoBack"/>
+      <w:bookmarkEnd w:id="40"/>
       <w:bookmarkEnd w:id="41"/>
     </w:p>
     <w:p>
@@ -2994,7 +2826,7 @@
           <w:rPr>
             <w:noProof/>
           </w:rPr>
-          <w:t>4</w:t>
+          <w:t>3</w:t>
         </w:r>
         <w:r>
           <w:rPr>
@@ -5071,7 +4903,7 @@
 </file>
 
 <file path=customXml/itemProps1.xml><?xml version="1.0" encoding="utf-8"?>
-<ds:datastoreItem xmlns:ds="http://schemas.openxmlformats.org/officeDocument/2006/customXml" ds:itemID="{0C71CAAD-5CB5-41BC-904E-697EEED0C880}">
+<ds:datastoreItem xmlns:ds="http://schemas.openxmlformats.org/officeDocument/2006/customXml" ds:itemID="{8EC73AC9-D5EA-4580-A803-094BF998F6BB}">
   <ds:schemaRefs>
     <ds:schemaRef ds:uri="http://schemas.openxmlformats.org/officeDocument/2006/bibliography"/>
   </ds:schemaRefs>

</xml_diff>